<commit_message>
Plano de Teste 0.2
</commit_message>
<xml_diff>
--- a/Documentos/Plano de Teste.docx
+++ b/Documentos/Plano de Teste.docx
@@ -558,8 +558,92 @@
             <w:r>
               <w:t>Introdução e Roteiro de teste</w:t>
             </w:r>
-            <w:bookmarkStart w:id="0" w:name="_GoBack"/>
-            <w:bookmarkEnd w:id="0"/>
+          </w:p>
+        </w:tc>
+        <w:tc>
+          <w:tcPr>
+            <w:tcW w:w="1818" w:type="dxa"/>
+            <w:tcBorders>
+              <w:top w:val="single" w:sz="4" w:space="0" w:color="auto"/>
+              <w:left w:val="single" w:sz="4" w:space="0" w:color="auto"/>
+              <w:bottom w:val="single" w:sz="4" w:space="0" w:color="auto"/>
+              <w:right w:val="single" w:sz="4" w:space="0" w:color="auto"/>
+            </w:tcBorders>
+            <w:vAlign w:val="center"/>
+          </w:tcPr>
+          <w:p>
+            <w:pPr>
+              <w:spacing w:after="0" w:line="240" w:lineRule="auto"/>
+              <w:jc w:val="center"/>
+            </w:pPr>
+            <w:r>
+              <w:t>Jéssica Pereira</w:t>
+            </w:r>
+          </w:p>
+        </w:tc>
+      </w:tr>
+      <w:tr>
+        <w:tc>
+          <w:tcPr>
+            <w:tcW w:w="2089" w:type="dxa"/>
+            <w:tcBorders>
+              <w:top w:val="single" w:sz="4" w:space="0" w:color="auto"/>
+              <w:left w:val="single" w:sz="4" w:space="0" w:color="auto"/>
+              <w:bottom w:val="single" w:sz="4" w:space="0" w:color="auto"/>
+              <w:right w:val="single" w:sz="4" w:space="0" w:color="auto"/>
+            </w:tcBorders>
+            <w:vAlign w:val="center"/>
+          </w:tcPr>
+          <w:p>
+            <w:pPr>
+              <w:spacing w:after="0" w:line="240" w:lineRule="auto"/>
+              <w:jc w:val="center"/>
+            </w:pPr>
+            <w:r>
+              <w:t>01/06</w:t>
+            </w:r>
+          </w:p>
+        </w:tc>
+        <w:tc>
+          <w:tcPr>
+            <w:tcW w:w="1927" w:type="dxa"/>
+            <w:tcBorders>
+              <w:top w:val="single" w:sz="4" w:space="0" w:color="auto"/>
+              <w:left w:val="single" w:sz="4" w:space="0" w:color="auto"/>
+              <w:bottom w:val="single" w:sz="4" w:space="0" w:color="auto"/>
+              <w:right w:val="single" w:sz="4" w:space="0" w:color="auto"/>
+            </w:tcBorders>
+            <w:vAlign w:val="center"/>
+          </w:tcPr>
+          <w:p>
+            <w:pPr>
+              <w:spacing w:after="0" w:line="240" w:lineRule="auto"/>
+              <w:jc w:val="center"/>
+            </w:pPr>
+            <w:r>
+              <w:t>0.2</w:t>
+            </w:r>
+          </w:p>
+        </w:tc>
+        <w:tc>
+          <w:tcPr>
+            <w:tcW w:w="2660" w:type="dxa"/>
+            <w:tcBorders>
+              <w:top w:val="single" w:sz="4" w:space="0" w:color="auto"/>
+              <w:left w:val="single" w:sz="4" w:space="0" w:color="auto"/>
+              <w:bottom w:val="single" w:sz="4" w:space="0" w:color="auto"/>
+              <w:right w:val="single" w:sz="4" w:space="0" w:color="auto"/>
+            </w:tcBorders>
+            <w:vAlign w:val="center"/>
+          </w:tcPr>
+          <w:p>
+            <w:pPr>
+              <w:spacing w:after="0" w:line="240" w:lineRule="auto"/>
+              <w:jc w:val="center"/>
+            </w:pPr>
+            <w:r>
+              <w:t>Roteiro de teste</w:t>
+            </w:r>
           </w:p>
         </w:tc>
         <w:tc>
@@ -979,7 +1063,9 @@
           <w:docGrid w:linePitch="360"/>
         </w:sectPr>
       </w:pPr>
-      <w:bookmarkStart w:id="1" w:name="_Toc451933883"/>
+      <w:bookmarkStart w:id="0" w:name="_Toc451933883"/>
+      <w:bookmarkStart w:id="1" w:name="_GoBack"/>
+      <w:bookmarkEnd w:id="1"/>
     </w:p>
     <w:p>
       <w:pPr>
@@ -995,7 +1081,7 @@
         </w:rPr>
       </w:pPr>
       <w:bookmarkStart w:id="2" w:name="_Toc452578832"/>
-      <w:bookmarkEnd w:id="1"/>
+      <w:bookmarkEnd w:id="0"/>
       <w:r>
         <w:rPr>
           <w:rFonts w:ascii="Calibri Light" w:hAnsi="Calibri Light"/>
@@ -1158,10 +1244,7 @@
         <w:t>Caso de teste:</w:t>
       </w:r>
       <w:r>
-        <w:t xml:space="preserve"> </w:t>
-      </w:r>
-      <w:r>
-        <w:t>Ler parâmetros de configuração</w:t>
+        <w:t xml:space="preserve"> Ler parâmetros de configuração</w:t>
       </w:r>
     </w:p>
     <w:p>
@@ -1196,10 +1279,7 @@
         <w:spacing w:after="0"/>
       </w:pPr>
       <w:r>
-        <w:t xml:space="preserve">ID: </w:t>
-      </w:r>
-      <w:r>
-        <w:t>1.3</w:t>
+        <w:t>ID: 1.3</w:t>
       </w:r>
     </w:p>
     <w:p>
@@ -1224,37 +1304,28 @@
         <w:spacing w:after="0"/>
       </w:pPr>
       <w:r>
-        <w:t>Dados de teste:</w:t>
-      </w:r>
-      <w:r>
-        <w:t xml:space="preserve"> 201</w:t>
-      </w:r>
-    </w:p>
-    <w:p>
-      <w:pPr>
-        <w:spacing w:after="0"/>
-      </w:pPr>
-      <w:r>
-        <w:t>Resultado esperado: Valor inválido, pressione qualqu</w:t>
-      </w:r>
-      <w:r>
-        <w:t>er tecla para voltar</w:t>
-      </w:r>
-    </w:p>
-    <w:p>
-      <w:pPr>
-        <w:spacing w:after="0"/>
-      </w:pPr>
-    </w:p>
-    <w:p>
-      <w:pPr>
-        <w:spacing w:after="0"/>
-      </w:pPr>
-      <w:r>
-        <w:t xml:space="preserve">ID: </w:t>
-      </w:r>
-      <w:r>
-        <w:t>1.4</w:t>
+        <w:t>Dados de teste: 201</w:t>
+      </w:r>
+    </w:p>
+    <w:p>
+      <w:pPr>
+        <w:spacing w:after="0"/>
+      </w:pPr>
+      <w:r>
+        <w:t>Resultado esperado: Valor inválido, pressione qualquer tecla para voltar</w:t>
+      </w:r>
+    </w:p>
+    <w:p>
+      <w:pPr>
+        <w:spacing w:after="0"/>
+      </w:pPr>
+    </w:p>
+    <w:p>
+      <w:pPr>
+        <w:spacing w:after="0"/>
+      </w:pPr>
+      <w:r>
+        <w:t>ID: 1.4</w:t>
       </w:r>
     </w:p>
     <w:p>
@@ -1279,37 +1350,28 @@
         <w:spacing w:after="0"/>
       </w:pPr>
       <w:r>
-        <w:t>Dados de teste:</w:t>
-      </w:r>
-      <w:r>
-        <w:t xml:space="preserve"> 1</w:t>
-      </w:r>
-    </w:p>
-    <w:p>
-      <w:pPr>
-        <w:spacing w:after="0"/>
-      </w:pPr>
-      <w:r>
-        <w:t xml:space="preserve">Resultado esperado: </w:t>
-      </w:r>
-      <w:r>
-        <w:t>Discurso gerado com um parágrafo</w:t>
-      </w:r>
-    </w:p>
-    <w:p>
-      <w:pPr>
-        <w:spacing w:after="0"/>
-      </w:pPr>
-    </w:p>
-    <w:p>
-      <w:pPr>
-        <w:spacing w:after="0"/>
-      </w:pPr>
-      <w:r>
-        <w:t xml:space="preserve">ID: </w:t>
-      </w:r>
-      <w:r>
-        <w:t>2.</w:t>
+        <w:t>Dados de teste: 1</w:t>
+      </w:r>
+    </w:p>
+    <w:p>
+      <w:pPr>
+        <w:spacing w:after="0"/>
+      </w:pPr>
+      <w:r>
+        <w:t>Resultado esperado: Discurso gerado com um parágrafo</w:t>
+      </w:r>
+    </w:p>
+    <w:p>
+      <w:pPr>
+        <w:spacing w:after="0"/>
+      </w:pPr>
+    </w:p>
+    <w:p>
+      <w:pPr>
+        <w:spacing w:after="0"/>
+      </w:pPr>
+      <w:r>
+        <w:t>ID: 2.</w:t>
       </w:r>
       <w:r>
         <w:t>1</w:t>
@@ -1329,10 +1391,7 @@
         <w:spacing w:after="0"/>
       </w:pPr>
       <w:r>
-        <w:t xml:space="preserve">Caso de teste: </w:t>
-      </w:r>
-      <w:r>
-        <w:t>Exportar e salvar discurso</w:t>
+        <w:t>Caso de teste: Exportar e salvar discurso</w:t>
       </w:r>
     </w:p>
     <w:p>
@@ -1367,10 +1426,7 @@
         <w:spacing w:after="0"/>
       </w:pPr>
       <w:r>
-        <w:t>ID: 2.</w:t>
-      </w:r>
-      <w:r>
-        <w:t>2</w:t>
+        <w:t>ID: 2.2</w:t>
       </w:r>
     </w:p>
     <w:p>
@@ -1395,21 +1451,15 @@
         <w:spacing w:after="0"/>
       </w:pPr>
       <w:r>
-        <w:t xml:space="preserve">Dados de teste: </w:t>
-      </w:r>
-      <w:r>
-        <w:t>2</w:t>
-      </w:r>
-    </w:p>
-    <w:p>
-      <w:pPr>
-        <w:spacing w:after="0"/>
-      </w:pPr>
-      <w:r>
-        <w:t xml:space="preserve">Resultado esperado: </w:t>
-      </w:r>
-      <w:r>
-        <w:t>Discurso não salvo e arquivo temporário apagado</w:t>
+        <w:t>Dados de teste: 2</w:t>
+      </w:r>
+    </w:p>
+    <w:p>
+      <w:pPr>
+        <w:spacing w:after="0"/>
+      </w:pPr>
+      <w:r>
+        <w:t>Resultado esperado: Discurso não salvo e arquivo temporário apagado</w:t>
       </w:r>
     </w:p>
     <w:p>
@@ -1450,40 +1500,34 @@
         <w:spacing w:after="0"/>
       </w:pPr>
       <w:r>
-        <w:t>Dados de teste:</w:t>
-      </w:r>
-      <w:r>
-        <w:t xml:space="preserve"> caractere</w:t>
-      </w:r>
-    </w:p>
-    <w:p>
-      <w:pPr>
-        <w:spacing w:after="0"/>
-      </w:pPr>
-      <w:r>
-        <w:t xml:space="preserve">Resultado esperado: Valor inválido, </w:t>
-      </w:r>
-      <w:r>
-        <w:t>insira o valor 1 ou 2.</w:t>
-      </w:r>
-    </w:p>
-    <w:p>
-      <w:pPr>
-        <w:spacing w:after="0"/>
-      </w:pPr>
-    </w:p>
-    <w:p>
-      <w:pPr>
-        <w:spacing w:after="0"/>
-      </w:pPr>
-      <w:r>
-        <w:t xml:space="preserve">ID: </w:t>
+        <w:t xml:space="preserve">Dados de teste: </w:t>
       </w:r>
       <w:r>
         <w:t>3</w:t>
       </w:r>
-      <w:r>
-        <w:t>.</w:t>
+    </w:p>
+    <w:p>
+      <w:pPr>
+        <w:spacing w:after="0"/>
+      </w:pPr>
+      <w:r>
+        <w:t xml:space="preserve">Resultado esperado: </w:t>
+      </w:r>
+      <w:r>
+        <w:t>Valor inválido. Arquivo temporário gerado será apagado.</w:t>
+      </w:r>
+    </w:p>
+    <w:p>
+      <w:pPr>
+        <w:spacing w:after="0"/>
+      </w:pPr>
+    </w:p>
+    <w:p>
+      <w:pPr>
+        <w:spacing w:after="0"/>
+      </w:pPr>
+      <w:r>
+        <w:t>ID: 3.</w:t>
       </w:r>
       <w:r>
         <w:t>1</w:t>
@@ -1541,10 +1585,7 @@
         <w:spacing w:after="0"/>
       </w:pPr>
       <w:r>
-        <w:t>ID: 3.</w:t>
-      </w:r>
-      <w:r>
-        <w:t>2</w:t>
+        <w:t>ID: 3.2</w:t>
       </w:r>
     </w:p>
     <w:p>
@@ -1569,37 +1610,28 @@
         <w:spacing w:after="0"/>
       </w:pPr>
       <w:r>
-        <w:t xml:space="preserve">Dados de teste: </w:t>
-      </w:r>
-      <w:r>
-        <w:t>Valor de um elemento que pertence ao conjunto dos números listados referente aos discursos salvos</w:t>
-      </w:r>
-    </w:p>
-    <w:p>
-      <w:pPr>
-        <w:spacing w:after="0"/>
-      </w:pPr>
-      <w:r>
-        <w:t>Resultado esperado:</w:t>
-      </w:r>
-      <w:r>
-        <w:t xml:space="preserve"> Exibir discurso na tela</w:t>
-      </w:r>
-    </w:p>
-    <w:p>
-      <w:pPr>
-        <w:spacing w:after="0"/>
-      </w:pPr>
-    </w:p>
-    <w:p>
-      <w:pPr>
-        <w:spacing w:after="0"/>
-      </w:pPr>
-      <w:r>
-        <w:t>ID: 3.</w:t>
-      </w:r>
-      <w:r>
-        <w:t>3</w:t>
+        <w:t>Dados de teste: Valor de um elemento que pertence ao conjunto dos números listados referente aos discursos salvos</w:t>
+      </w:r>
+    </w:p>
+    <w:p>
+      <w:pPr>
+        <w:spacing w:after="0"/>
+      </w:pPr>
+      <w:r>
+        <w:t>Resultado esperado: Exibir discurso na tela</w:t>
+      </w:r>
+    </w:p>
+    <w:p>
+      <w:pPr>
+        <w:spacing w:after="0"/>
+      </w:pPr>
+    </w:p>
+    <w:p>
+      <w:pPr>
+        <w:spacing w:after="0"/>
+      </w:pPr>
+      <w:r>
+        <w:t>ID: 3.3</w:t>
       </w:r>
     </w:p>
     <w:p>
@@ -1624,24 +1656,24 @@
         <w:spacing w:after="0"/>
       </w:pPr>
       <w:r>
-        <w:t xml:space="preserve">Dados de teste: </w:t>
-      </w:r>
-      <w:r>
-        <w:t>Um valor que não pertença ao conjunto dos números listados referente aos discursos salvos</w:t>
-      </w:r>
-    </w:p>
-    <w:p>
-      <w:pPr>
-        <w:spacing w:after="0"/>
-      </w:pPr>
-      <w:r>
-        <w:t>Resultado esperado:</w:t>
-      </w:r>
-      <w:r>
-        <w:t xml:space="preserve"> </w:t>
-      </w:r>
-      <w:r>
-        <w:t>Valor inválido, pressione qualquer tecla para voltar</w:t>
+        <w:t>Dados de teste: Um valor que não pertença ao conjunto dos números listados referente aos discursos salvos</w:t>
+      </w:r>
+    </w:p>
+    <w:p>
+      <w:pPr>
+        <w:spacing w:after="0"/>
+      </w:pPr>
+      <w:r>
+        <w:t xml:space="preserve">Resultado esperado: </w:t>
+      </w:r>
+      <w:r>
+        <w:t>Discurso não existe em histórico. Verifique se o valor digitado é um número válido.</w:t>
+      </w:r>
+      <w:r>
+        <w:t xml:space="preserve"> P</w:t>
+      </w:r>
+      <w:r>
+        <w:t>ressione qualquer tecla para voltar</w:t>
       </w:r>
     </w:p>
     <w:p>
@@ -1677,32 +1709,23 @@
         <w:spacing w:after="0"/>
       </w:pPr>
       <w:r>
-        <w:t xml:space="preserve">Caso de teste: </w:t>
-      </w:r>
-      <w:r>
-        <w:t>Menu inicial</w:t>
-      </w:r>
-    </w:p>
-    <w:p>
-      <w:pPr>
-        <w:spacing w:after="0"/>
-      </w:pPr>
-      <w:r>
-        <w:t>Dados de teste:</w:t>
-      </w:r>
-      <w:r>
-        <w:t xml:space="preserve"> 1</w:t>
-      </w:r>
-    </w:p>
-    <w:p>
-      <w:pPr>
-        <w:spacing w:after="0"/>
-      </w:pPr>
-      <w:r>
-        <w:t xml:space="preserve">Resultado esperado: </w:t>
-      </w:r>
-      <w:r>
-        <w:t>Ir para a página de Gerar discurso</w:t>
+        <w:t>Caso de teste: Menu inicial</w:t>
+      </w:r>
+    </w:p>
+    <w:p>
+      <w:pPr>
+        <w:spacing w:after="0"/>
+      </w:pPr>
+      <w:r>
+        <w:t>Dados de teste: 1</w:t>
+      </w:r>
+    </w:p>
+    <w:p>
+      <w:pPr>
+        <w:spacing w:after="0"/>
+      </w:pPr>
+      <w:r>
+        <w:t>Resultado esperado: Ir para a página de Gerar discurso</w:t>
       </w:r>
     </w:p>
     <w:p>
@@ -1721,10 +1744,7 @@
         <w:t>4</w:t>
       </w:r>
       <w:r>
-        <w:t>.</w:t>
-      </w:r>
-      <w:r>
-        <w:t>2</w:t>
+        <w:t>.2</w:t>
       </w:r>
     </w:p>
     <w:p>
@@ -1749,21 +1769,15 @@
         <w:spacing w:after="0"/>
       </w:pPr>
       <w:r>
-        <w:t xml:space="preserve">Dados de teste: </w:t>
-      </w:r>
-      <w:r>
-        <w:t>2</w:t>
-      </w:r>
-    </w:p>
-    <w:p>
-      <w:pPr>
-        <w:spacing w:after="0"/>
-      </w:pPr>
-      <w:r>
-        <w:t xml:space="preserve">Resultado esperado: </w:t>
-      </w:r>
-      <w:r>
-        <w:t>Ir para a página de Consultar discursos armazenado em histórico</w:t>
+        <w:t>Dados de teste: 2</w:t>
+      </w:r>
+    </w:p>
+    <w:p>
+      <w:pPr>
+        <w:spacing w:after="0"/>
+      </w:pPr>
+      <w:r>
+        <w:t>Resultado esperado: Ir para a página de Consultar discursos armazenado em histórico</w:t>
       </w:r>
     </w:p>
     <w:p>
@@ -1782,10 +1796,7 @@
         <w:t>4</w:t>
       </w:r>
       <w:r>
-        <w:t>.</w:t>
-      </w:r>
-      <w:r>
-        <w:t>3</w:t>
+        <w:t>.3</w:t>
       </w:r>
     </w:p>
     <w:p>
@@ -1810,21 +1821,15 @@
         <w:spacing w:after="0"/>
       </w:pPr>
       <w:r>
-        <w:t xml:space="preserve">Dados de teste: </w:t>
-      </w:r>
-      <w:r>
-        <w:t xml:space="preserve">0 </w:t>
-      </w:r>
-    </w:p>
-    <w:p>
-      <w:pPr>
-        <w:spacing w:after="0"/>
-      </w:pPr>
-      <w:r>
-        <w:t xml:space="preserve">Resultado esperado: </w:t>
-      </w:r>
-      <w:r>
-        <w:t>Perguntar se o usuário deseja realmente sair do programa</w:t>
+        <w:t xml:space="preserve">Dados de teste: 0 </w:t>
+      </w:r>
+    </w:p>
+    <w:p>
+      <w:pPr>
+        <w:spacing w:after="0"/>
+      </w:pPr>
+      <w:r>
+        <w:t>Resultado esperado: Perguntar se o usuário deseja realmente sair do programa</w:t>
       </w:r>
     </w:p>
     <w:p>
@@ -1843,10 +1848,7 @@
         <w:t>4</w:t>
       </w:r>
       <w:r>
-        <w:t>.</w:t>
-      </w:r>
-      <w:r>
-        <w:t>4</w:t>
+        <w:t>.4</w:t>
       </w:r>
     </w:p>
     <w:p>
@@ -1863,10 +1865,7 @@
         <w:spacing w:after="0"/>
       </w:pPr>
       <w:r>
-        <w:t xml:space="preserve">Caso de teste: </w:t>
-      </w:r>
-      <w:r>
-        <w:t>Menu inicial</w:t>
+        <w:t>Caso de teste: Menu inicial</w:t>
       </w:r>
     </w:p>
     <w:p>
@@ -1877,7 +1876,7 @@
         <w:t xml:space="preserve">Dados de teste:  </w:t>
       </w:r>
       <w:r>
-        <w:t>caractere</w:t>
+        <w:t>3</w:t>
       </w:r>
     </w:p>
     <w:p>
@@ -1888,7 +1887,7 @@
         <w:t xml:space="preserve">Resultado esperado: </w:t>
       </w:r>
       <w:r>
-        <w:t>Valor digitado não corresponde a nenhum item do menu. Pressione qualquer tecla para voltar.</w:t>
+        <w:t>Voltar ao menu inicial</w:t>
       </w:r>
     </w:p>
     <w:p>
@@ -1902,13 +1901,7 @@
       </w:pPr>
       <w:r>
         <w:lastRenderedPageBreak/>
-        <w:t xml:space="preserve">ID: </w:t>
-      </w:r>
-      <w:r>
-        <w:t>5</w:t>
-      </w:r>
-      <w:r>
-        <w:t>.1</w:t>
+        <w:t>ID: 5.1</w:t>
       </w:r>
     </w:p>
     <w:p>
@@ -1954,13 +1947,7 @@
         <w:spacing w:after="0"/>
       </w:pPr>
       <w:r>
-        <w:t xml:space="preserve">ID: </w:t>
-      </w:r>
-      <w:r>
-        <w:t>5</w:t>
-      </w:r>
-      <w:r>
-        <w:t>.2</w:t>
+        <w:t>ID: 5.2</w:t>
       </w:r>
     </w:p>
     <w:p>
@@ -2102,7 +2089,7 @@
           <w:rPr>
             <w:noProof/>
           </w:rPr>
-          <w:t>6</w:t>
+          <w:t>4</w:t>
         </w:r>
         <w:r>
           <w:fldChar w:fldCharType="end"/>
@@ -2188,14 +2175,14 @@
         <v:path o:extrusionok="f" gradientshapeok="t" o:connecttype="rect"/>
         <o:lock v:ext="edit" aspectratio="t"/>
       </v:shapetype>
-      <v:shape id="_x0000_i1122" type="#_x0000_t75" style="width:136.9pt;height:148.75pt;visibility:visible;mso-wrap-style:square" o:bullet="t">
+      <v:shape id="_x0000_i1028" type="#_x0000_t75" style="width:136.95pt;height:148.7pt;visibility:visible;mso-wrap-style:square" o:bullet="t">
         <v:imagedata r:id="rId1" o:title=""/>
       </v:shape>
     </w:pict>
   </w:numPicBullet>
   <w:numPicBullet w:numPicBulletId="1">
     <w:pict>
-      <v:shape id="_x0000_i1123" type="#_x0000_t75" style="width:155.1pt;height:356.05pt;visibility:visible;mso-wrap-style:square" o:bullet="t">
+      <v:shape id="_x0000_i1029" type="#_x0000_t75" style="width:154.95pt;height:356.1pt;visibility:visible;mso-wrap-style:square" o:bullet="t">
         <v:imagedata r:id="rId2" o:title=""/>
       </v:shape>
     </w:pict>
@@ -4222,7 +4209,7 @@
 </file>
 
 <file path=customXml/itemProps1.xml><?xml version="1.0" encoding="utf-8"?>
-<ds:datastoreItem xmlns:ds="http://schemas.openxmlformats.org/officeDocument/2006/customXml" ds:itemID="{93FD1D87-C175-4FE3-A4A0-9F458DE6A0C9}">
+<ds:datastoreItem xmlns:ds="http://schemas.openxmlformats.org/officeDocument/2006/customXml" ds:itemID="{EE21D3A5-FCC8-45B9-844A-3B0756BCECFF}">
   <ds:schemaRefs>
     <ds:schemaRef ds:uri="http://schemas.openxmlformats.org/officeDocument/2006/bibliography"/>
   </ds:schemaRefs>

</xml_diff>

<commit_message>
Plano de Teste 0.3
</commit_message>
<xml_diff>
--- a/Documentos/Plano de Teste.docx
+++ b/Documentos/Plano de Teste.docx
@@ -665,6 +665,94 @@
             <w:r>
               <w:t>Jéssica Pereira</w:t>
             </w:r>
+          </w:p>
+        </w:tc>
+      </w:tr>
+      <w:tr>
+        <w:tc>
+          <w:tcPr>
+            <w:tcW w:w="2089" w:type="dxa"/>
+            <w:tcBorders>
+              <w:top w:val="single" w:sz="4" w:space="0" w:color="auto"/>
+              <w:left w:val="single" w:sz="4" w:space="0" w:color="auto"/>
+              <w:bottom w:val="single" w:sz="4" w:space="0" w:color="auto"/>
+              <w:right w:val="single" w:sz="4" w:space="0" w:color="auto"/>
+            </w:tcBorders>
+            <w:vAlign w:val="center"/>
+          </w:tcPr>
+          <w:p>
+            <w:pPr>
+              <w:spacing w:after="0" w:line="240" w:lineRule="auto"/>
+              <w:jc w:val="center"/>
+            </w:pPr>
+            <w:r>
+              <w:t>02/06</w:t>
+            </w:r>
+          </w:p>
+        </w:tc>
+        <w:tc>
+          <w:tcPr>
+            <w:tcW w:w="1927" w:type="dxa"/>
+            <w:tcBorders>
+              <w:top w:val="single" w:sz="4" w:space="0" w:color="auto"/>
+              <w:left w:val="single" w:sz="4" w:space="0" w:color="auto"/>
+              <w:bottom w:val="single" w:sz="4" w:space="0" w:color="auto"/>
+              <w:right w:val="single" w:sz="4" w:space="0" w:color="auto"/>
+            </w:tcBorders>
+            <w:vAlign w:val="center"/>
+          </w:tcPr>
+          <w:p>
+            <w:pPr>
+              <w:spacing w:after="0" w:line="240" w:lineRule="auto"/>
+              <w:jc w:val="center"/>
+            </w:pPr>
+            <w:r>
+              <w:t>0.3</w:t>
+            </w:r>
+          </w:p>
+        </w:tc>
+        <w:tc>
+          <w:tcPr>
+            <w:tcW w:w="2660" w:type="dxa"/>
+            <w:tcBorders>
+              <w:top w:val="single" w:sz="4" w:space="0" w:color="auto"/>
+              <w:left w:val="single" w:sz="4" w:space="0" w:color="auto"/>
+              <w:bottom w:val="single" w:sz="4" w:space="0" w:color="auto"/>
+              <w:right w:val="single" w:sz="4" w:space="0" w:color="auto"/>
+            </w:tcBorders>
+            <w:vAlign w:val="center"/>
+          </w:tcPr>
+          <w:p>
+            <w:pPr>
+              <w:spacing w:after="0" w:line="240" w:lineRule="auto"/>
+              <w:jc w:val="center"/>
+            </w:pPr>
+            <w:r>
+              <w:t>Estratégias</w:t>
+            </w:r>
+          </w:p>
+        </w:tc>
+        <w:tc>
+          <w:tcPr>
+            <w:tcW w:w="1818" w:type="dxa"/>
+            <w:tcBorders>
+              <w:top w:val="single" w:sz="4" w:space="0" w:color="auto"/>
+              <w:left w:val="single" w:sz="4" w:space="0" w:color="auto"/>
+              <w:bottom w:val="single" w:sz="4" w:space="0" w:color="auto"/>
+              <w:right w:val="single" w:sz="4" w:space="0" w:color="auto"/>
+            </w:tcBorders>
+            <w:vAlign w:val="center"/>
+          </w:tcPr>
+          <w:p>
+            <w:pPr>
+              <w:spacing w:after="0" w:line="240" w:lineRule="auto"/>
+              <w:jc w:val="center"/>
+            </w:pPr>
+            <w:r>
+              <w:t>Jéssica Pereira</w:t>
+            </w:r>
+            <w:bookmarkStart w:id="0" w:name="_GoBack"/>
+            <w:bookmarkEnd w:id="0"/>
           </w:p>
         </w:tc>
       </w:tr>
@@ -768,7 +856,7 @@
           <w:r>
             <w:fldChar w:fldCharType="separate"/>
           </w:r>
-          <w:hyperlink w:anchor="_Toc452578832" w:history="1">
+          <w:hyperlink w:anchor="_Toc452650095" w:history="1">
             <w:r>
               <w:rPr>
                 <w:rStyle w:val="Hyperlink"/>
@@ -812,7 +900,7 @@
                 <w:noProof/>
                 <w:webHidden/>
               </w:rPr>
-              <w:instrText xml:space="preserve"> PAGEREF _Toc452578832 \h </w:instrText>
+              <w:instrText xml:space="preserve"> PAGEREF _Toc452650095 \h </w:instrText>
             </w:r>
             <w:r>
               <w:rPr>
@@ -856,7 +944,7 @@
               <w:lang w:eastAsia="pt-BR"/>
             </w:rPr>
           </w:pPr>
-          <w:hyperlink w:anchor="_Toc452578833" w:history="1">
+          <w:hyperlink w:anchor="_Toc452650096" w:history="1">
             <w:r>
               <w:rPr>
                 <w:rStyle w:val="Hyperlink"/>
@@ -900,7 +988,7 @@
                 <w:noProof/>
                 <w:webHidden/>
               </w:rPr>
-              <w:instrText xml:space="preserve"> PAGEREF _Toc452578833 \h </w:instrText>
+              <w:instrText xml:space="preserve"> PAGEREF _Toc452650096 \h </w:instrText>
             </w:r>
             <w:r>
               <w:rPr>
@@ -944,7 +1032,7 @@
               <w:lang w:eastAsia="pt-BR"/>
             </w:rPr>
           </w:pPr>
-          <w:hyperlink w:anchor="_Toc452578834" w:history="1">
+          <w:hyperlink w:anchor="_Toc452650097" w:history="1">
             <w:r>
               <w:rPr>
                 <w:rStyle w:val="Hyperlink"/>
@@ -988,7 +1076,187 @@
                 <w:noProof/>
                 <w:webHidden/>
               </w:rPr>
-              <w:instrText xml:space="preserve"> PAGEREF _Toc452578834 \h </w:instrText>
+              <w:instrText xml:space="preserve"> PAGEREF _Toc452650097 \h </w:instrText>
+            </w:r>
+            <w:r>
+              <w:rPr>
+                <w:noProof/>
+                <w:webHidden/>
+              </w:rPr>
+            </w:r>
+            <w:r>
+              <w:rPr>
+                <w:noProof/>
+                <w:webHidden/>
+              </w:rPr>
+              <w:fldChar w:fldCharType="separate"/>
+            </w:r>
+            <w:r>
+              <w:rPr>
+                <w:noProof/>
+                <w:webHidden/>
+              </w:rPr>
+              <w:t>6</w:t>
+            </w:r>
+            <w:r>
+              <w:rPr>
+                <w:noProof/>
+                <w:webHidden/>
+              </w:rPr>
+              <w:fldChar w:fldCharType="end"/>
+            </w:r>
+          </w:hyperlink>
+        </w:p>
+        <w:p>
+          <w:pPr>
+            <w:pStyle w:val="Sumrio2"/>
+            <w:tabs>
+              <w:tab w:val="left" w:pos="880"/>
+              <w:tab w:val="right" w:leader="dot" w:pos="8494"/>
+            </w:tabs>
+            <w:rPr>
+              <w:rFonts w:eastAsiaTheme="minorEastAsia"/>
+              <w:noProof/>
+              <w:lang w:eastAsia="pt-BR"/>
+            </w:rPr>
+          </w:pPr>
+          <w:hyperlink w:anchor="_Toc452650098" w:history="1">
+            <w:r>
+              <w:rPr>
+                <w:rStyle w:val="Hyperlink"/>
+                <w:rFonts w:ascii="Calibri Light" w:hAnsi="Calibri Light"/>
+                <w:b/>
+                <w:noProof/>
+              </w:rPr>
+              <w:t>3.1</w:t>
+            </w:r>
+            <w:r>
+              <w:rPr>
+                <w:rFonts w:eastAsiaTheme="minorEastAsia"/>
+                <w:noProof/>
+                <w:lang w:eastAsia="pt-BR"/>
+              </w:rPr>
+              <w:tab/>
+            </w:r>
+            <w:r>
+              <w:rPr>
+                <w:rStyle w:val="Hyperlink"/>
+                <w:rFonts w:ascii="Calibri Light" w:hAnsi="Calibri Light"/>
+                <w:b/>
+                <w:noProof/>
+              </w:rPr>
+              <w:t>Tipos e técnicas</w:t>
+            </w:r>
+            <w:r>
+              <w:rPr>
+                <w:noProof/>
+                <w:webHidden/>
+              </w:rPr>
+              <w:tab/>
+            </w:r>
+            <w:r>
+              <w:rPr>
+                <w:noProof/>
+                <w:webHidden/>
+              </w:rPr>
+              <w:fldChar w:fldCharType="begin"/>
+            </w:r>
+            <w:r>
+              <w:rPr>
+                <w:noProof/>
+                <w:webHidden/>
+              </w:rPr>
+              <w:instrText xml:space="preserve"> PAGEREF _Toc452650098 \h </w:instrText>
+            </w:r>
+            <w:r>
+              <w:rPr>
+                <w:noProof/>
+                <w:webHidden/>
+              </w:rPr>
+            </w:r>
+            <w:r>
+              <w:rPr>
+                <w:noProof/>
+                <w:webHidden/>
+              </w:rPr>
+              <w:fldChar w:fldCharType="separate"/>
+            </w:r>
+            <w:r>
+              <w:rPr>
+                <w:noProof/>
+                <w:webHidden/>
+              </w:rPr>
+              <w:t>6</w:t>
+            </w:r>
+            <w:r>
+              <w:rPr>
+                <w:noProof/>
+                <w:webHidden/>
+              </w:rPr>
+              <w:fldChar w:fldCharType="end"/>
+            </w:r>
+          </w:hyperlink>
+        </w:p>
+        <w:p>
+          <w:pPr>
+            <w:pStyle w:val="Sumrio2"/>
+            <w:tabs>
+              <w:tab w:val="left" w:pos="880"/>
+              <w:tab w:val="right" w:leader="dot" w:pos="8494"/>
+            </w:tabs>
+            <w:rPr>
+              <w:rFonts w:eastAsiaTheme="minorEastAsia"/>
+              <w:noProof/>
+              <w:lang w:eastAsia="pt-BR"/>
+            </w:rPr>
+          </w:pPr>
+          <w:hyperlink w:anchor="_Toc452650099" w:history="1">
+            <w:r>
+              <w:rPr>
+                <w:rStyle w:val="Hyperlink"/>
+                <w:rFonts w:ascii="Calibri Light" w:hAnsi="Calibri Light"/>
+                <w:b/>
+                <w:noProof/>
+              </w:rPr>
+              <w:t>3.2</w:t>
+            </w:r>
+            <w:r>
+              <w:rPr>
+                <w:rFonts w:eastAsiaTheme="minorEastAsia"/>
+                <w:noProof/>
+                <w:lang w:eastAsia="pt-BR"/>
+              </w:rPr>
+              <w:tab/>
+            </w:r>
+            <w:r>
+              <w:rPr>
+                <w:rStyle w:val="Hyperlink"/>
+                <w:rFonts w:ascii="Calibri Light" w:hAnsi="Calibri Light"/>
+                <w:b/>
+                <w:noProof/>
+              </w:rPr>
+              <w:t>Níveis</w:t>
+            </w:r>
+            <w:r>
+              <w:rPr>
+                <w:noProof/>
+                <w:webHidden/>
+              </w:rPr>
+              <w:tab/>
+            </w:r>
+            <w:r>
+              <w:rPr>
+                <w:noProof/>
+                <w:webHidden/>
+              </w:rPr>
+              <w:fldChar w:fldCharType="begin"/>
+            </w:r>
+            <w:r>
+              <w:rPr>
+                <w:noProof/>
+                <w:webHidden/>
+              </w:rPr>
+              <w:instrText xml:space="preserve"> PAGEREF _Toc452650099 \h </w:instrText>
             </w:r>
             <w:r>
               <w:rPr>
@@ -1063,9 +1331,7 @@
           <w:docGrid w:linePitch="360"/>
         </w:sectPr>
       </w:pPr>
-      <w:bookmarkStart w:id="0" w:name="_Toc451933883"/>
-      <w:bookmarkStart w:id="1" w:name="_GoBack"/>
-      <w:bookmarkEnd w:id="1"/>
+      <w:bookmarkStart w:id="1" w:name="_Toc451933883"/>
     </w:p>
     <w:p>
       <w:pPr>
@@ -1080,8 +1346,8 @@
           <w:color w:val="000000" w:themeColor="text1"/>
         </w:rPr>
       </w:pPr>
-      <w:bookmarkStart w:id="2" w:name="_Toc452578832"/>
-      <w:bookmarkEnd w:id="0"/>
+      <w:bookmarkStart w:id="2" w:name="_Toc452650095"/>
+      <w:bookmarkEnd w:id="1"/>
       <w:r>
         <w:rPr>
           <w:rFonts w:ascii="Calibri Light" w:hAnsi="Calibri Light"/>
@@ -1155,7 +1421,7 @@
           <w:color w:val="000000" w:themeColor="text1"/>
         </w:rPr>
       </w:pPr>
-      <w:bookmarkStart w:id="3" w:name="_Toc452578833"/>
+      <w:bookmarkStart w:id="3" w:name="_Toc452650096"/>
       <w:r>
         <w:rPr>
           <w:rFonts w:ascii="Calibri Light" w:hAnsi="Calibri Light"/>
@@ -2005,7 +2271,7 @@
           <w:color w:val="auto"/>
         </w:rPr>
       </w:pPr>
-      <w:bookmarkStart w:id="4" w:name="_Toc452578834"/>
+      <w:bookmarkStart w:id="4" w:name="_Toc452650097"/>
       <w:r>
         <w:rPr>
           <w:rFonts w:ascii="Calibri Light" w:hAnsi="Calibri Light"/>
@@ -2017,10 +2283,244 @@
     </w:p>
     <w:p/>
     <w:p>
-      <w:r>
-        <w:t>Estratégias</w:t>
-      </w:r>
-    </w:p>
+      <w:pPr>
+        <w:pStyle w:val="Ttulo2"/>
+        <w:numPr>
+          <w:ilvl w:val="1"/>
+          <w:numId w:val="1"/>
+        </w:numPr>
+        <w:rPr>
+          <w:rFonts w:ascii="Calibri Light" w:hAnsi="Calibri Light"/>
+          <w:b/>
+          <w:color w:val="auto"/>
+          <w:sz w:val="24"/>
+          <w:szCs w:val="24"/>
+        </w:rPr>
+      </w:pPr>
+      <w:bookmarkStart w:id="5" w:name="_Toc452650098"/>
+      <w:r>
+        <w:rPr>
+          <w:rFonts w:ascii="Calibri Light" w:hAnsi="Calibri Light"/>
+          <w:b/>
+          <w:color w:val="auto"/>
+          <w:sz w:val="24"/>
+          <w:szCs w:val="24"/>
+        </w:rPr>
+        <w:t>Tipos e técnicas</w:t>
+      </w:r>
+      <w:bookmarkEnd w:id="5"/>
+    </w:p>
+    <w:p>
+      <w:pPr>
+        <w:spacing w:after="0"/>
+      </w:pPr>
+      <w:r>
+        <w:t xml:space="preserve">A técnica utilizada para os casos de teste descritos na seção anterior </w:t>
+      </w:r>
+      <w:r>
+        <w:t>é</w:t>
+      </w:r>
+      <w:r>
+        <w:t xml:space="preserve"> a Funcional, conhecida também como teste de caixa preta.</w:t>
+      </w:r>
+    </w:p>
+    <w:p>
+      <w:pPr>
+        <w:spacing w:after="0"/>
+      </w:pPr>
+    </w:p>
+    <w:p>
+      <w:pPr>
+        <w:spacing w:after="0"/>
+      </w:pPr>
+      <w:r>
+        <w:t xml:space="preserve">Abaixo, está descrito o critério </w:t>
+      </w:r>
+      <w:r>
+        <w:t xml:space="preserve">escolhido para </w:t>
+      </w:r>
+      <w:r>
+        <w:t>os</w:t>
+      </w:r>
+      <w:r>
+        <w:t xml:space="preserve"> conjuntos de casos de teste</w:t>
+      </w:r>
+      <w:r>
+        <w:t xml:space="preserve"> </w:t>
+      </w:r>
+      <w:r>
+        <w:t>funcionas:</w:t>
+      </w:r>
+    </w:p>
+    <w:p>
+      <w:pPr>
+        <w:spacing w:after="0"/>
+        <w:rPr>
+          <w:sz w:val="12"/>
+          <w:szCs w:val="12"/>
+        </w:rPr>
+      </w:pPr>
+    </w:p>
+    <w:p>
+      <w:pPr>
+        <w:spacing w:after="0"/>
+      </w:pPr>
+      <w:r>
+        <w:t xml:space="preserve">• </w:t>
+      </w:r>
+      <w:r>
+        <w:t xml:space="preserve">Particionamento de equivalência: </w:t>
+      </w:r>
+    </w:p>
+    <w:p>
+      <w:pPr>
+        <w:pStyle w:val="PargrafodaLista"/>
+        <w:numPr>
+          <w:ilvl w:val="0"/>
+          <w:numId w:val="12"/>
+        </w:numPr>
+        <w:spacing w:after="0"/>
+      </w:pPr>
+      <w:r>
+        <w:t>Exportar e salvar discurso</w:t>
+      </w:r>
+      <w:r>
+        <w:t>. Testes 2.1, 2.1 e 2.3.</w:t>
+      </w:r>
+    </w:p>
+    <w:p>
+      <w:pPr>
+        <w:pStyle w:val="PargrafodaLista"/>
+        <w:numPr>
+          <w:ilvl w:val="0"/>
+          <w:numId w:val="12"/>
+        </w:numPr>
+        <w:spacing w:after="0"/>
+      </w:pPr>
+      <w:r>
+        <w:t>Consultar um discurso</w:t>
+      </w:r>
+      <w:r>
+        <w:t>. Testes 3.1, 3.1 e 3.3.</w:t>
+      </w:r>
+    </w:p>
+    <w:p>
+      <w:pPr>
+        <w:pStyle w:val="PargrafodaLista"/>
+        <w:numPr>
+          <w:ilvl w:val="0"/>
+          <w:numId w:val="12"/>
+        </w:numPr>
+        <w:spacing w:after="0"/>
+      </w:pPr>
+      <w:r>
+        <w:t>Menu inicial. Testes 4.1, 4.2, 4.3 e 4.4.</w:t>
+      </w:r>
+    </w:p>
+    <w:p>
+      <w:pPr>
+        <w:pStyle w:val="PargrafodaLista"/>
+        <w:numPr>
+          <w:ilvl w:val="0"/>
+          <w:numId w:val="12"/>
+        </w:numPr>
+        <w:spacing w:after="0"/>
+      </w:pPr>
+      <w:r>
+        <w:t>Sair. Testes 5.1 e 5.2.</w:t>
+      </w:r>
+    </w:p>
+    <w:p>
+      <w:pPr>
+        <w:spacing w:after="0"/>
+        <w:rPr>
+          <w:sz w:val="12"/>
+          <w:szCs w:val="12"/>
+        </w:rPr>
+      </w:pPr>
+    </w:p>
+    <w:p>
+      <w:pPr>
+        <w:spacing w:after="0"/>
+      </w:pPr>
+      <w:r>
+        <w:t xml:space="preserve">• </w:t>
+      </w:r>
+      <w:r>
+        <w:t xml:space="preserve">Análise do valor limite: </w:t>
+      </w:r>
+    </w:p>
+    <w:p>
+      <w:pPr>
+        <w:pStyle w:val="PargrafodaLista"/>
+        <w:numPr>
+          <w:ilvl w:val="0"/>
+          <w:numId w:val="13"/>
+        </w:numPr>
+        <w:spacing w:after="0"/>
+      </w:pPr>
+      <w:r>
+        <w:t>Ler parâmetros de configuração</w:t>
+      </w:r>
+      <w:r>
+        <w:t>. Testes 1.1, 1.2, 1.3, 1.4.</w:t>
+      </w:r>
+    </w:p>
+    <w:p>
+      <w:pPr>
+        <w:spacing w:before="240" w:after="0" w:line="240" w:lineRule="auto"/>
+      </w:pPr>
+    </w:p>
+    <w:p>
+      <w:pPr>
+        <w:pStyle w:val="Ttulo2"/>
+        <w:numPr>
+          <w:ilvl w:val="1"/>
+          <w:numId w:val="1"/>
+        </w:numPr>
+        <w:rPr>
+          <w:rFonts w:ascii="Calibri Light" w:hAnsi="Calibri Light"/>
+          <w:b/>
+          <w:color w:val="auto"/>
+          <w:sz w:val="24"/>
+          <w:szCs w:val="24"/>
+        </w:rPr>
+      </w:pPr>
+      <w:bookmarkStart w:id="6" w:name="_Toc452650099"/>
+      <w:r>
+        <w:rPr>
+          <w:rFonts w:ascii="Calibri Light" w:hAnsi="Calibri Light"/>
+          <w:b/>
+          <w:color w:val="auto"/>
+          <w:sz w:val="24"/>
+          <w:szCs w:val="24"/>
+        </w:rPr>
+        <w:t>Níveis</w:t>
+      </w:r>
+      <w:bookmarkEnd w:id="6"/>
+    </w:p>
+    <w:p>
+      <w:r>
+        <w:t>Os níveis comtemplados pelos testes:</w:t>
+      </w:r>
+    </w:p>
+    <w:p>
+      <w:r>
+        <w:t>Unitário: testar todos os módulos -&gt; gerar discurso, salvar discurso, listar discursos e consultar discurso.</w:t>
+      </w:r>
+    </w:p>
+    <w:p>
+      <w:r>
+        <w:t>Integração: dois testes de integração, um para verificar o funcionamento dos módulos gerar discurso e salvar discurso; e outro para os módulos listar discursos e consultar discurso.</w:t>
+      </w:r>
+    </w:p>
+    <w:p>
+      <w:r>
+        <w:t>Sistema: testar o sistema inteiro com funcionamento.</w:t>
+      </w:r>
+    </w:p>
+    <w:p/>
+    <w:p/>
     <w:sectPr>
       <w:headerReference w:type="default" r:id="rId9"/>
       <w:footerReference w:type="default" r:id="rId10"/>
@@ -2089,7 +2589,7 @@
           <w:rPr>
             <w:noProof/>
           </w:rPr>
-          <w:t>4</w:t>
+          <w:t>6</w:t>
         </w:r>
         <w:r>
           <w:fldChar w:fldCharType="end"/>
@@ -2175,19 +2675,108 @@
         <v:path o:extrusionok="f" gradientshapeok="t" o:connecttype="rect"/>
         <o:lock v:ext="edit" aspectratio="t"/>
       </v:shapetype>
-      <v:shape id="_x0000_i1028" type="#_x0000_t75" style="width:136.95pt;height:148.7pt;visibility:visible;mso-wrap-style:square" o:bullet="t">
+      <v:shape id="_x0000_i1086" type="#_x0000_t75" style="width:136.7pt;height:148.85pt;visibility:visible;mso-wrap-style:square" o:bullet="t">
         <v:imagedata r:id="rId1" o:title=""/>
       </v:shape>
     </w:pict>
   </w:numPicBullet>
   <w:numPicBullet w:numPicBulletId="1">
     <w:pict>
-      <v:shape id="_x0000_i1029" type="#_x0000_t75" style="width:154.95pt;height:356.1pt;visibility:visible;mso-wrap-style:square" o:bullet="t">
+      <v:shape id="_x0000_i1087" type="#_x0000_t75" style="width:155.35pt;height:355.95pt;visibility:visible;mso-wrap-style:square" o:bullet="t">
         <v:imagedata r:id="rId2" o:title=""/>
       </v:shape>
     </w:pict>
   </w:numPicBullet>
   <w:abstractNum w:abstractNumId="0" w15:restartNumberingAfterBreak="0">
+    <w:nsid w:val="061D2764"/>
+    <w:multiLevelType w:val="hybridMultilevel"/>
+    <w:tmpl w:val="92DC818A"/>
+    <w:lvl w:ilvl="0" w:tplc="0416000F">
+      <w:start w:val="1"/>
+      <w:numFmt w:val="decimal"/>
+      <w:lvlText w:val="%1."/>
+      <w:lvlJc w:val="left"/>
+      <w:pPr>
+        <w:ind w:left="720" w:hanging="360"/>
+      </w:pPr>
+      <w:rPr>
+        <w:rFonts w:hint="default"/>
+      </w:rPr>
+    </w:lvl>
+    <w:lvl w:ilvl="1" w:tplc="04160019" w:tentative="1">
+      <w:start w:val="1"/>
+      <w:numFmt w:val="lowerLetter"/>
+      <w:lvlText w:val="%2."/>
+      <w:lvlJc w:val="left"/>
+      <w:pPr>
+        <w:ind w:left="1440" w:hanging="360"/>
+      </w:pPr>
+    </w:lvl>
+    <w:lvl w:ilvl="2" w:tplc="0416001B" w:tentative="1">
+      <w:start w:val="1"/>
+      <w:numFmt w:val="lowerRoman"/>
+      <w:lvlText w:val="%3."/>
+      <w:lvlJc w:val="right"/>
+      <w:pPr>
+        <w:ind w:left="2160" w:hanging="180"/>
+      </w:pPr>
+    </w:lvl>
+    <w:lvl w:ilvl="3" w:tplc="0416000F" w:tentative="1">
+      <w:start w:val="1"/>
+      <w:numFmt w:val="decimal"/>
+      <w:lvlText w:val="%4."/>
+      <w:lvlJc w:val="left"/>
+      <w:pPr>
+        <w:ind w:left="2880" w:hanging="360"/>
+      </w:pPr>
+    </w:lvl>
+    <w:lvl w:ilvl="4" w:tplc="04160019" w:tentative="1">
+      <w:start w:val="1"/>
+      <w:numFmt w:val="lowerLetter"/>
+      <w:lvlText w:val="%5."/>
+      <w:lvlJc w:val="left"/>
+      <w:pPr>
+        <w:ind w:left="3600" w:hanging="360"/>
+      </w:pPr>
+    </w:lvl>
+    <w:lvl w:ilvl="5" w:tplc="0416001B" w:tentative="1">
+      <w:start w:val="1"/>
+      <w:numFmt w:val="lowerRoman"/>
+      <w:lvlText w:val="%6."/>
+      <w:lvlJc w:val="right"/>
+      <w:pPr>
+        <w:ind w:left="4320" w:hanging="180"/>
+      </w:pPr>
+    </w:lvl>
+    <w:lvl w:ilvl="6" w:tplc="0416000F" w:tentative="1">
+      <w:start w:val="1"/>
+      <w:numFmt w:val="decimal"/>
+      <w:lvlText w:val="%7."/>
+      <w:lvlJc w:val="left"/>
+      <w:pPr>
+        <w:ind w:left="5040" w:hanging="360"/>
+      </w:pPr>
+    </w:lvl>
+    <w:lvl w:ilvl="7" w:tplc="04160019" w:tentative="1">
+      <w:start w:val="1"/>
+      <w:numFmt w:val="lowerLetter"/>
+      <w:lvlText w:val="%8."/>
+      <w:lvlJc w:val="left"/>
+      <w:pPr>
+        <w:ind w:left="5760" w:hanging="360"/>
+      </w:pPr>
+    </w:lvl>
+    <w:lvl w:ilvl="8" w:tplc="0416001B" w:tentative="1">
+      <w:start w:val="1"/>
+      <w:numFmt w:val="lowerRoman"/>
+      <w:lvlText w:val="%9."/>
+      <w:lvlJc w:val="right"/>
+      <w:pPr>
+        <w:ind w:left="6480" w:hanging="180"/>
+      </w:pPr>
+    </w:lvl>
+  </w:abstractNum>
+  <w:abstractNum w:abstractNumId="1" w15:restartNumberingAfterBreak="0">
     <w:nsid w:val="0B405776"/>
     <w:multiLevelType w:val="hybridMultilevel"/>
     <w:tmpl w:val="258AA5E8"/>
@@ -2328,7 +2917,7 @@
       </w:rPr>
     </w:lvl>
   </w:abstractNum>
-  <w:abstractNum w:abstractNumId="1" w15:restartNumberingAfterBreak="0">
+  <w:abstractNum w:abstractNumId="2" w15:restartNumberingAfterBreak="0">
     <w:nsid w:val="0EE933E6"/>
     <w:multiLevelType w:val="hybridMultilevel"/>
     <w:tmpl w:val="C7A0018C"/>
@@ -2417,7 +3006,7 @@
       </w:pPr>
     </w:lvl>
   </w:abstractNum>
-  <w:abstractNum w:abstractNumId="2" w15:restartNumberingAfterBreak="0">
+  <w:abstractNum w:abstractNumId="3" w15:restartNumberingAfterBreak="0">
     <w:nsid w:val="1E862C5B"/>
     <w:multiLevelType w:val="hybridMultilevel"/>
     <w:tmpl w:val="0900AF40"/>
@@ -2529,7 +3118,96 @@
       </w:rPr>
     </w:lvl>
   </w:abstractNum>
-  <w:abstractNum w:abstractNumId="3" w15:restartNumberingAfterBreak="0">
+  <w:abstractNum w:abstractNumId="4" w15:restartNumberingAfterBreak="0">
+    <w:nsid w:val="2D153FA1"/>
+    <w:multiLevelType w:val="hybridMultilevel"/>
+    <w:tmpl w:val="DA544D20"/>
+    <w:lvl w:ilvl="0" w:tplc="0416000F">
+      <w:start w:val="1"/>
+      <w:numFmt w:val="decimal"/>
+      <w:lvlText w:val="%1."/>
+      <w:lvlJc w:val="left"/>
+      <w:pPr>
+        <w:ind w:left="720" w:hanging="360"/>
+      </w:pPr>
+      <w:rPr>
+        <w:rFonts w:hint="default"/>
+      </w:rPr>
+    </w:lvl>
+    <w:lvl w:ilvl="1" w:tplc="04160019" w:tentative="1">
+      <w:start w:val="1"/>
+      <w:numFmt w:val="lowerLetter"/>
+      <w:lvlText w:val="%2."/>
+      <w:lvlJc w:val="left"/>
+      <w:pPr>
+        <w:ind w:left="1440" w:hanging="360"/>
+      </w:pPr>
+    </w:lvl>
+    <w:lvl w:ilvl="2" w:tplc="0416001B" w:tentative="1">
+      <w:start w:val="1"/>
+      <w:numFmt w:val="lowerRoman"/>
+      <w:lvlText w:val="%3."/>
+      <w:lvlJc w:val="right"/>
+      <w:pPr>
+        <w:ind w:left="2160" w:hanging="180"/>
+      </w:pPr>
+    </w:lvl>
+    <w:lvl w:ilvl="3" w:tplc="0416000F" w:tentative="1">
+      <w:start w:val="1"/>
+      <w:numFmt w:val="decimal"/>
+      <w:lvlText w:val="%4."/>
+      <w:lvlJc w:val="left"/>
+      <w:pPr>
+        <w:ind w:left="2880" w:hanging="360"/>
+      </w:pPr>
+    </w:lvl>
+    <w:lvl w:ilvl="4" w:tplc="04160019" w:tentative="1">
+      <w:start w:val="1"/>
+      <w:numFmt w:val="lowerLetter"/>
+      <w:lvlText w:val="%5."/>
+      <w:lvlJc w:val="left"/>
+      <w:pPr>
+        <w:ind w:left="3600" w:hanging="360"/>
+      </w:pPr>
+    </w:lvl>
+    <w:lvl w:ilvl="5" w:tplc="0416001B" w:tentative="1">
+      <w:start w:val="1"/>
+      <w:numFmt w:val="lowerRoman"/>
+      <w:lvlText w:val="%6."/>
+      <w:lvlJc w:val="right"/>
+      <w:pPr>
+        <w:ind w:left="4320" w:hanging="180"/>
+      </w:pPr>
+    </w:lvl>
+    <w:lvl w:ilvl="6" w:tplc="0416000F" w:tentative="1">
+      <w:start w:val="1"/>
+      <w:numFmt w:val="decimal"/>
+      <w:lvlText w:val="%7."/>
+      <w:lvlJc w:val="left"/>
+      <w:pPr>
+        <w:ind w:left="5040" w:hanging="360"/>
+      </w:pPr>
+    </w:lvl>
+    <w:lvl w:ilvl="7" w:tplc="04160019" w:tentative="1">
+      <w:start w:val="1"/>
+      <w:numFmt w:val="lowerLetter"/>
+      <w:lvlText w:val="%8."/>
+      <w:lvlJc w:val="left"/>
+      <w:pPr>
+        <w:ind w:left="5760" w:hanging="360"/>
+      </w:pPr>
+    </w:lvl>
+    <w:lvl w:ilvl="8" w:tplc="0416001B" w:tentative="1">
+      <w:start w:val="1"/>
+      <w:numFmt w:val="lowerRoman"/>
+      <w:lvlText w:val="%9."/>
+      <w:lvlJc w:val="right"/>
+      <w:pPr>
+        <w:ind w:left="6480" w:hanging="180"/>
+      </w:pPr>
+    </w:lvl>
+  </w:abstractNum>
+  <w:abstractNum w:abstractNumId="5" w15:restartNumberingAfterBreak="0">
     <w:nsid w:val="2DCB73D1"/>
     <w:multiLevelType w:val="hybridMultilevel"/>
     <w:tmpl w:val="C4B266E4"/>
@@ -2618,7 +3296,7 @@
       </w:pPr>
     </w:lvl>
   </w:abstractNum>
-  <w:abstractNum w:abstractNumId="4" w15:restartNumberingAfterBreak="0">
+  <w:abstractNum w:abstractNumId="6" w15:restartNumberingAfterBreak="0">
     <w:nsid w:val="36691E36"/>
     <w:multiLevelType w:val="multilevel"/>
     <w:tmpl w:val="D518A29A"/>
@@ -2740,7 +3418,7 @@
       </w:rPr>
     </w:lvl>
   </w:abstractNum>
-  <w:abstractNum w:abstractNumId="5" w15:restartNumberingAfterBreak="0">
+  <w:abstractNum w:abstractNumId="7" w15:restartNumberingAfterBreak="0">
     <w:nsid w:val="3CAC5E71"/>
     <w:multiLevelType w:val="hybridMultilevel"/>
     <w:tmpl w:val="C46E2594"/>
@@ -2829,7 +3507,7 @@
       </w:pPr>
     </w:lvl>
   </w:abstractNum>
-  <w:abstractNum w:abstractNumId="6" w15:restartNumberingAfterBreak="0">
+  <w:abstractNum w:abstractNumId="8" w15:restartNumberingAfterBreak="0">
     <w:nsid w:val="43AC68CD"/>
     <w:multiLevelType w:val="hybridMultilevel"/>
     <w:tmpl w:val="746CB530"/>
@@ -2918,7 +3596,185 @@
       </w:pPr>
     </w:lvl>
   </w:abstractNum>
-  <w:abstractNum w:abstractNumId="7" w15:restartNumberingAfterBreak="0">
+  <w:abstractNum w:abstractNumId="9" w15:restartNumberingAfterBreak="0">
+    <w:nsid w:val="45BD377F"/>
+    <w:multiLevelType w:val="hybridMultilevel"/>
+    <w:tmpl w:val="2FD6AAAC"/>
+    <w:lvl w:ilvl="0" w:tplc="0416000F">
+      <w:start w:val="2"/>
+      <w:numFmt w:val="decimal"/>
+      <w:lvlText w:val="%1."/>
+      <w:lvlJc w:val="left"/>
+      <w:pPr>
+        <w:ind w:left="720" w:hanging="360"/>
+      </w:pPr>
+      <w:rPr>
+        <w:rFonts w:hint="default"/>
+      </w:rPr>
+    </w:lvl>
+    <w:lvl w:ilvl="1" w:tplc="04160019">
+      <w:start w:val="1"/>
+      <w:numFmt w:val="lowerLetter"/>
+      <w:lvlText w:val="%2."/>
+      <w:lvlJc w:val="left"/>
+      <w:pPr>
+        <w:ind w:left="1440" w:hanging="360"/>
+      </w:pPr>
+    </w:lvl>
+    <w:lvl w:ilvl="2" w:tplc="0416001B" w:tentative="1">
+      <w:start w:val="1"/>
+      <w:numFmt w:val="lowerRoman"/>
+      <w:lvlText w:val="%3."/>
+      <w:lvlJc w:val="right"/>
+      <w:pPr>
+        <w:ind w:left="2160" w:hanging="180"/>
+      </w:pPr>
+    </w:lvl>
+    <w:lvl w:ilvl="3" w:tplc="0416000F" w:tentative="1">
+      <w:start w:val="1"/>
+      <w:numFmt w:val="decimal"/>
+      <w:lvlText w:val="%4."/>
+      <w:lvlJc w:val="left"/>
+      <w:pPr>
+        <w:ind w:left="2880" w:hanging="360"/>
+      </w:pPr>
+    </w:lvl>
+    <w:lvl w:ilvl="4" w:tplc="04160019" w:tentative="1">
+      <w:start w:val="1"/>
+      <w:numFmt w:val="lowerLetter"/>
+      <w:lvlText w:val="%5."/>
+      <w:lvlJc w:val="left"/>
+      <w:pPr>
+        <w:ind w:left="3600" w:hanging="360"/>
+      </w:pPr>
+    </w:lvl>
+    <w:lvl w:ilvl="5" w:tplc="0416001B" w:tentative="1">
+      <w:start w:val="1"/>
+      <w:numFmt w:val="lowerRoman"/>
+      <w:lvlText w:val="%6."/>
+      <w:lvlJc w:val="right"/>
+      <w:pPr>
+        <w:ind w:left="4320" w:hanging="180"/>
+      </w:pPr>
+    </w:lvl>
+    <w:lvl w:ilvl="6" w:tplc="0416000F" w:tentative="1">
+      <w:start w:val="1"/>
+      <w:numFmt w:val="decimal"/>
+      <w:lvlText w:val="%7."/>
+      <w:lvlJc w:val="left"/>
+      <w:pPr>
+        <w:ind w:left="5040" w:hanging="360"/>
+      </w:pPr>
+    </w:lvl>
+    <w:lvl w:ilvl="7" w:tplc="04160019" w:tentative="1">
+      <w:start w:val="1"/>
+      <w:numFmt w:val="lowerLetter"/>
+      <w:lvlText w:val="%8."/>
+      <w:lvlJc w:val="left"/>
+      <w:pPr>
+        <w:ind w:left="5760" w:hanging="360"/>
+      </w:pPr>
+    </w:lvl>
+    <w:lvl w:ilvl="8" w:tplc="0416001B" w:tentative="1">
+      <w:start w:val="1"/>
+      <w:numFmt w:val="lowerRoman"/>
+      <w:lvlText w:val="%9."/>
+      <w:lvlJc w:val="right"/>
+      <w:pPr>
+        <w:ind w:left="6480" w:hanging="180"/>
+      </w:pPr>
+    </w:lvl>
+  </w:abstractNum>
+  <w:abstractNum w:abstractNumId="10" w15:restartNumberingAfterBreak="0">
+    <w:nsid w:val="48331848"/>
+    <w:multiLevelType w:val="hybridMultilevel"/>
+    <w:tmpl w:val="4684B058"/>
+    <w:lvl w:ilvl="0" w:tplc="0416000F">
+      <w:start w:val="1"/>
+      <w:numFmt w:val="decimal"/>
+      <w:lvlText w:val="%1."/>
+      <w:lvlJc w:val="left"/>
+      <w:pPr>
+        <w:ind w:left="720" w:hanging="360"/>
+      </w:pPr>
+      <w:rPr>
+        <w:rFonts w:hint="default"/>
+      </w:rPr>
+    </w:lvl>
+    <w:lvl w:ilvl="1" w:tplc="04160019" w:tentative="1">
+      <w:start w:val="1"/>
+      <w:numFmt w:val="lowerLetter"/>
+      <w:lvlText w:val="%2."/>
+      <w:lvlJc w:val="left"/>
+      <w:pPr>
+        <w:ind w:left="1440" w:hanging="360"/>
+      </w:pPr>
+    </w:lvl>
+    <w:lvl w:ilvl="2" w:tplc="0416001B" w:tentative="1">
+      <w:start w:val="1"/>
+      <w:numFmt w:val="lowerRoman"/>
+      <w:lvlText w:val="%3."/>
+      <w:lvlJc w:val="right"/>
+      <w:pPr>
+        <w:ind w:left="2160" w:hanging="180"/>
+      </w:pPr>
+    </w:lvl>
+    <w:lvl w:ilvl="3" w:tplc="0416000F" w:tentative="1">
+      <w:start w:val="1"/>
+      <w:numFmt w:val="decimal"/>
+      <w:lvlText w:val="%4."/>
+      <w:lvlJc w:val="left"/>
+      <w:pPr>
+        <w:ind w:left="2880" w:hanging="360"/>
+      </w:pPr>
+    </w:lvl>
+    <w:lvl w:ilvl="4" w:tplc="04160019" w:tentative="1">
+      <w:start w:val="1"/>
+      <w:numFmt w:val="lowerLetter"/>
+      <w:lvlText w:val="%5."/>
+      <w:lvlJc w:val="left"/>
+      <w:pPr>
+        <w:ind w:left="3600" w:hanging="360"/>
+      </w:pPr>
+    </w:lvl>
+    <w:lvl w:ilvl="5" w:tplc="0416001B" w:tentative="1">
+      <w:start w:val="1"/>
+      <w:numFmt w:val="lowerRoman"/>
+      <w:lvlText w:val="%6."/>
+      <w:lvlJc w:val="right"/>
+      <w:pPr>
+        <w:ind w:left="4320" w:hanging="180"/>
+      </w:pPr>
+    </w:lvl>
+    <w:lvl w:ilvl="6" w:tplc="0416000F" w:tentative="1">
+      <w:start w:val="1"/>
+      <w:numFmt w:val="decimal"/>
+      <w:lvlText w:val="%7."/>
+      <w:lvlJc w:val="left"/>
+      <w:pPr>
+        <w:ind w:left="5040" w:hanging="360"/>
+      </w:pPr>
+    </w:lvl>
+    <w:lvl w:ilvl="7" w:tplc="04160019" w:tentative="1">
+      <w:start w:val="1"/>
+      <w:numFmt w:val="lowerLetter"/>
+      <w:lvlText w:val="%8."/>
+      <w:lvlJc w:val="left"/>
+      <w:pPr>
+        <w:ind w:left="5760" w:hanging="360"/>
+      </w:pPr>
+    </w:lvl>
+    <w:lvl w:ilvl="8" w:tplc="0416001B" w:tentative="1">
+      <w:start w:val="1"/>
+      <w:numFmt w:val="lowerRoman"/>
+      <w:lvlText w:val="%9."/>
+      <w:lvlJc w:val="right"/>
+      <w:pPr>
+        <w:ind w:left="6480" w:hanging="180"/>
+      </w:pPr>
+    </w:lvl>
+  </w:abstractNum>
+  <w:abstractNum w:abstractNumId="11" w15:restartNumberingAfterBreak="0">
     <w:nsid w:val="4F6B790D"/>
     <w:multiLevelType w:val="hybridMultilevel"/>
     <w:tmpl w:val="97A4FCB6"/>
@@ -3007,7 +3863,7 @@
       </w:pPr>
     </w:lvl>
   </w:abstractNum>
-  <w:abstractNum w:abstractNumId="8" w15:restartNumberingAfterBreak="0">
+  <w:abstractNum w:abstractNumId="12" w15:restartNumberingAfterBreak="0">
     <w:nsid w:val="706F1568"/>
     <w:multiLevelType w:val="hybridMultilevel"/>
     <w:tmpl w:val="7652C64A"/>
@@ -3097,31 +3953,43 @@
     </w:lvl>
   </w:abstractNum>
   <w:num w:numId="1">
+    <w:abstractNumId w:val="6"/>
+  </w:num>
+  <w:num w:numId="2">
+    <w:abstractNumId w:val="3"/>
+  </w:num>
+  <w:num w:numId="3">
+    <w:abstractNumId w:val="8"/>
+  </w:num>
+  <w:num w:numId="4">
+    <w:abstractNumId w:val="2"/>
+  </w:num>
+  <w:num w:numId="5">
+    <w:abstractNumId w:val="11"/>
+  </w:num>
+  <w:num w:numId="6">
+    <w:abstractNumId w:val="5"/>
+  </w:num>
+  <w:num w:numId="7">
+    <w:abstractNumId w:val="12"/>
+  </w:num>
+  <w:num w:numId="8">
+    <w:abstractNumId w:val="7"/>
+  </w:num>
+  <w:num w:numId="9">
+    <w:abstractNumId w:val="1"/>
+  </w:num>
+  <w:num w:numId="10">
+    <w:abstractNumId w:val="0"/>
+  </w:num>
+  <w:num w:numId="11">
     <w:abstractNumId w:val="4"/>
   </w:num>
-  <w:num w:numId="2">
-    <w:abstractNumId w:val="2"/>
+  <w:num w:numId="12">
+    <w:abstractNumId w:val="9"/>
   </w:num>
-  <w:num w:numId="3">
-    <w:abstractNumId w:val="6"/>
-  </w:num>
-  <w:num w:numId="4">
-    <w:abstractNumId w:val="1"/>
-  </w:num>
-  <w:num w:numId="5">
-    <w:abstractNumId w:val="7"/>
-  </w:num>
-  <w:num w:numId="6">
-    <w:abstractNumId w:val="3"/>
-  </w:num>
-  <w:num w:numId="7">
-    <w:abstractNumId w:val="8"/>
-  </w:num>
-  <w:num w:numId="8">
-    <w:abstractNumId w:val="5"/>
-  </w:num>
-  <w:num w:numId="9">
-    <w:abstractNumId w:val="0"/>
+  <w:num w:numId="13">
+    <w:abstractNumId w:val="10"/>
   </w:num>
 </w:numbering>
 </file>
@@ -4209,7 +5077,7 @@
 </file>
 
 <file path=customXml/itemProps1.xml><?xml version="1.0" encoding="utf-8"?>
-<ds:datastoreItem xmlns:ds="http://schemas.openxmlformats.org/officeDocument/2006/customXml" ds:itemID="{EE21D3A5-FCC8-45B9-844A-3B0756BCECFF}">
+<ds:datastoreItem xmlns:ds="http://schemas.openxmlformats.org/officeDocument/2006/customXml" ds:itemID="{9D9A8103-C573-43E7-82E6-D26B027A0A4B}">
   <ds:schemaRefs>
     <ds:schemaRef ds:uri="http://schemas.openxmlformats.org/officeDocument/2006/bibliography"/>
   </ds:schemaRefs>

</xml_diff>